<commit_message>
Added new Data Flow tool and update in userguide
</commit_message>
<xml_diff>
--- a/scade-metrics/doc/userguide.docx
+++ b/scade-metrics/doc/userguide.docx
@@ -161,7 +161,15 @@
         <w:t xml:space="preserve">1.  </w:t>
       </w:r>
       <w:r>
-        <w:t>Save the directory of TCL scripts named “ComplexityTools” into any folder that you feel comfortable.</w:t>
+        <w:t>Save the directory of TCL scripts named “</w:t>
+      </w:r>
+      <w:proofErr w:type="spellStart"/>
+      <w:r>
+        <w:t>ComplexityTools</w:t>
+      </w:r>
+      <w:proofErr w:type="spellEnd"/>
+      <w:r>
+        <w:t>” into any folder that you feel comfortable.</w:t>
       </w:r>
     </w:p>
     <w:p>
@@ -315,8 +323,16 @@
         <w:rPr>
           <w:lang w:val="en"/>
         </w:rPr>
-        <w:t>. Ex) OrganizationName_McCabeMetrics</w:t>
-      </w:r>
+        <w:t xml:space="preserve">. Ex) </w:t>
+      </w:r>
+      <w:proofErr w:type="spellStart"/>
+      <w:r>
+        <w:rPr>
+          <w:lang w:val="en"/>
+        </w:rPr>
+        <w:t>OrganizationName_McCabeMetrics</w:t>
+      </w:r>
+      <w:proofErr w:type="spellEnd"/>
     </w:p>
     <w:p>
       <w:pPr>
@@ -571,7 +587,21 @@
         <w:rPr>
           <w:lang w:val="en"/>
         </w:rPr>
-        <w:t>elect any top level Operator that you would like to run the analysis for from the Workspace “Scade View.”</w:t>
+        <w:t>elect any top level Operator that you would like to run the analysis for from the Workspace “</w:t>
+      </w:r>
+      <w:proofErr w:type="spellStart"/>
+      <w:r>
+        <w:rPr>
+          <w:lang w:val="en"/>
+        </w:rPr>
+        <w:t>Scade</w:t>
+      </w:r>
+      <w:proofErr w:type="spellEnd"/>
+      <w:r>
+        <w:rPr>
+          <w:lang w:val="en"/>
+        </w:rPr>
+        <w:t xml:space="preserve"> View.”</w:t>
       </w:r>
     </w:p>
     <w:p>
@@ -1172,7 +1202,21 @@
         <w:rPr>
           <w:lang w:val="en"/>
         </w:rPr>
-        <w:t>bit Windows, it will have an addition “WoW6432Node” between “SOFTWARE” and “Esterel Technologies.” There are two locations that you will have to check. One is in “Extensions” and the other in “Work Interfaces”</w:t>
+        <w:t>bit Windows, it will have an addition “WoW6432Node” between “SOFTWARE” and “</w:t>
+      </w:r>
+      <w:proofErr w:type="spellStart"/>
+      <w:r>
+        <w:rPr>
+          <w:lang w:val="en"/>
+        </w:rPr>
+        <w:t>Esterel</w:t>
+      </w:r>
+      <w:proofErr w:type="spellEnd"/>
+      <w:r>
+        <w:rPr>
+          <w:lang w:val="en"/>
+        </w:rPr>
+        <w:t xml:space="preserve"> Technologies.” There are two locations that you will have to check. One is in “Extensions” and the other in “Work Interfaces”</w:t>
       </w:r>
     </w:p>
     <w:p>
@@ -1390,7 +1434,21 @@
         <w:rPr>
           <w:lang w:val="en"/>
         </w:rPr>
-        <w:t xml:space="preserve">Total number of operands is calculated by adding all parameters that are of the type ExprId for each predefined operator instance. </w:t>
+        <w:t xml:space="preserve">Total number of operands is calculated by adding all parameters that are of the type </w:t>
+      </w:r>
+      <w:proofErr w:type="spellStart"/>
+      <w:r>
+        <w:rPr>
+          <w:lang w:val="en"/>
+        </w:rPr>
+        <w:t>ExprId</w:t>
+      </w:r>
+      <w:proofErr w:type="spellEnd"/>
+      <w:r>
+        <w:rPr>
+          <w:lang w:val="en"/>
+        </w:rPr>
+        <w:t xml:space="preserve"> for each predefined operator instance. </w:t>
       </w:r>
     </w:p>
     <w:p>
@@ -1410,7 +1468,105 @@
         <w:rPr>
           <w:lang w:val="en"/>
         </w:rPr>
-        <w:t xml:space="preserve">This is calculated by first saving all local variables in an operator in a set. The total number of local variables in the set is N_all. Then for each suboperator, we try to remove all local variables that are used as inputs from the set. After doing this for each suboperator, the set is left with local variables that are used only for outputs or saved in local variables (never used for input to another operator). The current size of the set would be N_output. Then by subtracting N_output from N_all, we get the number of distinct inputs that exist for all the suboperators in an operator. </w:t>
+        <w:t xml:space="preserve">This is calculated by first saving all local variables in an operator in a set. The total number of local variables in the set is </w:t>
+      </w:r>
+      <w:proofErr w:type="spellStart"/>
+      <w:r>
+        <w:rPr>
+          <w:lang w:val="en"/>
+        </w:rPr>
+        <w:t>N_all</w:t>
+      </w:r>
+      <w:proofErr w:type="spellEnd"/>
+      <w:r>
+        <w:rPr>
+          <w:lang w:val="en"/>
+        </w:rPr>
+        <w:t xml:space="preserve">. Then for each </w:t>
+      </w:r>
+      <w:proofErr w:type="spellStart"/>
+      <w:r>
+        <w:rPr>
+          <w:lang w:val="en"/>
+        </w:rPr>
+        <w:t>suboperator</w:t>
+      </w:r>
+      <w:proofErr w:type="spellEnd"/>
+      <w:r>
+        <w:rPr>
+          <w:lang w:val="en"/>
+        </w:rPr>
+        <w:t xml:space="preserve">, we try to remove all local variables that are used as inputs from the set. After doing this for each </w:t>
+      </w:r>
+      <w:proofErr w:type="spellStart"/>
+      <w:r>
+        <w:rPr>
+          <w:lang w:val="en"/>
+        </w:rPr>
+        <w:t>suboperator</w:t>
+      </w:r>
+      <w:proofErr w:type="spellEnd"/>
+      <w:r>
+        <w:rPr>
+          <w:lang w:val="en"/>
+        </w:rPr>
+        <w:t xml:space="preserve">, the set is left with local variables that are used only for outputs or saved in local variables (never used for input to another operator). The current size of the set would be </w:t>
+      </w:r>
+      <w:proofErr w:type="spellStart"/>
+      <w:r>
+        <w:rPr>
+          <w:lang w:val="en"/>
+        </w:rPr>
+        <w:t>N_output</w:t>
+      </w:r>
+      <w:proofErr w:type="spellEnd"/>
+      <w:r>
+        <w:rPr>
+          <w:lang w:val="en"/>
+        </w:rPr>
+        <w:t xml:space="preserve">. Then by subtracting </w:t>
+      </w:r>
+      <w:proofErr w:type="spellStart"/>
+      <w:r>
+        <w:rPr>
+          <w:lang w:val="en"/>
+        </w:rPr>
+        <w:t>N_output</w:t>
+      </w:r>
+      <w:proofErr w:type="spellEnd"/>
+      <w:r>
+        <w:rPr>
+          <w:lang w:val="en"/>
+        </w:rPr>
+        <w:t xml:space="preserve"> from </w:t>
+      </w:r>
+      <w:proofErr w:type="spellStart"/>
+      <w:r>
+        <w:rPr>
+          <w:lang w:val="en"/>
+        </w:rPr>
+        <w:t>N_all</w:t>
+      </w:r>
+      <w:proofErr w:type="spellEnd"/>
+      <w:r>
+        <w:rPr>
+          <w:lang w:val="en"/>
+        </w:rPr>
+        <w:t xml:space="preserve">, we get the number of distinct inputs that exist for all the </w:t>
+      </w:r>
+      <w:proofErr w:type="spellStart"/>
+      <w:r>
+        <w:rPr>
+          <w:lang w:val="en"/>
+        </w:rPr>
+        <w:t>suboperators</w:t>
+      </w:r>
+      <w:proofErr w:type="spellEnd"/>
+      <w:r>
+        <w:rPr>
+          <w:lang w:val="en"/>
+        </w:rPr>
+        <w:t xml:space="preserve"> in an operator. </w:t>
       </w:r>
       <w:r>
         <w:rPr>
@@ -1429,7 +1585,21 @@
         <w:rPr>
           <w:lang w:val="en"/>
         </w:rPr>
-        <w:t xml:space="preserve">The accuracy depends on whether the search goes to every possible place in the model that could have a predefined operator. Currently the tool starts from the selected operator and checks all equations and contained operators which is also represented as equations. If a state machine exists in the operator, it will search inside the states and the state transitions for equations and operators. For state transition, we check only the conditions. (haven’t checked action). States can have another state machine inside and it will recursively search through all state machines. </w:t>
+        <w:t>The accuracy depends on whether the search goes to every possible place in the model that could have a predefined operator. Currently the tool starts from the selected operator and checks all equations and contained operators which is also represented as equations. If a state machine exists in the operator, it will search inside the states and the state transitions for equations and operators. For state transition, we check only the conditions. (</w:t>
+      </w:r>
+      <w:proofErr w:type="gramStart"/>
+      <w:r>
+        <w:rPr>
+          <w:lang w:val="en"/>
+        </w:rPr>
+        <w:t>haven’t</w:t>
+      </w:r>
+      <w:proofErr w:type="gramEnd"/>
+      <w:r>
+        <w:rPr>
+          <w:lang w:val="en"/>
+        </w:rPr>
+        <w:t xml:space="preserve"> checked action). States can have another state machine inside and it will recursively search through all state machines. </w:t>
       </w:r>
       <w:r>
         <w:rPr>
@@ -1468,7 +1638,21 @@
         <w:rPr>
           <w:lang w:val="en"/>
         </w:rPr>
-        <w:t xml:space="preserve"> Some values, such as volumn, difficulty, effort, etc. which are derived from the initial counts of operators and operands, are printed as well.</w:t>
+        <w:t xml:space="preserve"> Some values, such as </w:t>
+      </w:r>
+      <w:proofErr w:type="spellStart"/>
+      <w:r>
+        <w:rPr>
+          <w:lang w:val="en"/>
+        </w:rPr>
+        <w:t>volumn</w:t>
+      </w:r>
+      <w:proofErr w:type="spellEnd"/>
+      <w:r>
+        <w:rPr>
+          <w:lang w:val="en"/>
+        </w:rPr>
+        <w:t>, difficulty, effort, etc. which are derived from the initial counts of operators and operands, are printed as well.</w:t>
       </w:r>
     </w:p>
     <w:p>
@@ -1702,8 +1886,16 @@
         <w:rPr>
           <w:lang w:val="en"/>
         </w:rPr>
-        <w:t>Tool: McCabeMetrics</w:t>
-      </w:r>
+        <w:t xml:space="preserve">Tool: </w:t>
+      </w:r>
+      <w:proofErr w:type="spellStart"/>
+      <w:r>
+        <w:rPr>
+          <w:lang w:val="en"/>
+        </w:rPr>
+        <w:t>McCabeMetrics</w:t>
+      </w:r>
+      <w:proofErr w:type="spellEnd"/>
     </w:p>
     <w:p>
       <w:pPr>
@@ -1813,7 +2005,21 @@
         <w:rPr>
           <w:lang w:val="en"/>
         </w:rPr>
-        <w:t xml:space="preserve">Currently the tool starts from the selected operator and checks all equations and contained operators which is also represented as equations. If a state machine exists in the operator, it will search inside the states and the state transitions for the aforementioned elements. For state transition, we check only the conditions. (haven’t checked action). States can have another state machine inside and it will recursively search through all state machines. </w:t>
+        <w:t>Currently the tool starts from the selected operator and checks all equations and contained operators which is also represented as equations. If a state machine exists in the operator, it will search inside the states and the state transitions for the aforementioned elements. For state transition, we check only the conditions. (</w:t>
+      </w:r>
+      <w:proofErr w:type="gramStart"/>
+      <w:r>
+        <w:rPr>
+          <w:lang w:val="en"/>
+        </w:rPr>
+        <w:t>haven’t</w:t>
+      </w:r>
+      <w:proofErr w:type="gramEnd"/>
+      <w:r>
+        <w:rPr>
+          <w:lang w:val="en"/>
+        </w:rPr>
+        <w:t xml:space="preserve"> checked action). States can have another state machine inside and it will recursively search through all state machines. </w:t>
       </w:r>
       <w:r>
         <w:rPr>
@@ -1852,7 +2058,35 @@
         <w:rPr>
           <w:lang w:val="en"/>
         </w:rPr>
-        <w:t xml:space="preserve">final McCable complexity value is printed in the Sript tab in Output. </w:t>
+        <w:t xml:space="preserve">final </w:t>
+      </w:r>
+      <w:proofErr w:type="spellStart"/>
+      <w:r>
+        <w:rPr>
+          <w:lang w:val="en"/>
+        </w:rPr>
+        <w:t>McCable</w:t>
+      </w:r>
+      <w:proofErr w:type="spellEnd"/>
+      <w:r>
+        <w:rPr>
+          <w:lang w:val="en"/>
+        </w:rPr>
+        <w:t xml:space="preserve"> complexity value is printed in the </w:t>
+      </w:r>
+      <w:proofErr w:type="spellStart"/>
+      <w:r>
+        <w:rPr>
+          <w:lang w:val="en"/>
+        </w:rPr>
+        <w:t>Sript</w:t>
+      </w:r>
+      <w:proofErr w:type="spellEnd"/>
+      <w:r>
+        <w:rPr>
+          <w:lang w:val="en"/>
+        </w:rPr>
+        <w:t xml:space="preserve"> tab in Output. </w:t>
       </w:r>
     </w:p>
     <w:p>
@@ -2027,12 +2261,14 @@
         </w:rPr>
         <w:t xml:space="preserve">Tool: </w:t>
       </w:r>
+      <w:proofErr w:type="spellStart"/>
       <w:r>
         <w:rPr>
           <w:lang w:val="en"/>
         </w:rPr>
         <w:t>ZageMetrics</w:t>
       </w:r>
+      <w:proofErr w:type="spellEnd"/>
     </w:p>
     <w:p>
       <w:pPr>
@@ -2066,8 +2302,6 @@
         </w:rPr>
         <w:t>and gives average values.</w:t>
       </w:r>
-      <w:bookmarkStart w:id="1" w:name="_GoBack"/>
-      <w:bookmarkEnd w:id="1"/>
     </w:p>
     <w:p>
       <w:pPr>
@@ -2107,13 +2341,41 @@
         <w:rPr>
           <w:lang w:val="en"/>
         </w:rPr>
-        <w:t>For Zage Metrics, we look for four values (Number of input/output and Number of Fan-In and Fan-Out). We give this value for each Non-</w:t>
-      </w:r>
-      <w:r>
-        <w:rPr>
-          <w:lang w:val="en"/>
-        </w:rPr>
-        <w:t xml:space="preserve">predefined Operator. Number of input and output is counted by analyzing the equation where the operator is called. Fan-In is counted by adding the number of times an operator type is used in the model. Fan-Out is counted by the number suboperators that an operator has inside directly. It will analyze for operators that given in the SCADE as libraries to use, ex) MAX, MIN. It will </w:t>
+        <w:t xml:space="preserve">For </w:t>
+      </w:r>
+      <w:proofErr w:type="spellStart"/>
+      <w:r>
+        <w:rPr>
+          <w:lang w:val="en"/>
+        </w:rPr>
+        <w:t>Zage</w:t>
+      </w:r>
+      <w:proofErr w:type="spellEnd"/>
+      <w:r>
+        <w:rPr>
+          <w:lang w:val="en"/>
+        </w:rPr>
+        <w:t xml:space="preserve"> Metrics, we look for four values (Number of input/output and Number of Fan-In and Fan-Out). We give this value for each Non-</w:t>
+      </w:r>
+      <w:r>
+        <w:rPr>
+          <w:lang w:val="en"/>
+        </w:rPr>
+        <w:t xml:space="preserve">predefined Operator. Number of input and output is counted by analyzing the equation where the operator is called. Fan-In is counted by adding the number of times an operator type is used in the model. Fan-Out is counted by the number </w:t>
+      </w:r>
+      <w:proofErr w:type="spellStart"/>
+      <w:r>
+        <w:rPr>
+          <w:lang w:val="en"/>
+        </w:rPr>
+        <w:t>suboperators</w:t>
+      </w:r>
+      <w:proofErr w:type="spellEnd"/>
+      <w:r>
+        <w:rPr>
+          <w:lang w:val="en"/>
+        </w:rPr>
+        <w:t xml:space="preserve"> that an operator has inside directly. It will analyze for operators that given in the SCADE as libraries to use, ex) MAX, MIN. It will </w:t>
       </w:r>
       <w:r>
         <w:rPr>
@@ -2125,7 +2387,21 @@
         <w:rPr>
           <w:lang w:val="en"/>
         </w:rPr>
-        <w:t>pass state machines, but count any suboperator that is inside the state ma</w:t>
+        <w:t xml:space="preserve">pass state machines, but count any </w:t>
+      </w:r>
+      <w:proofErr w:type="spellStart"/>
+      <w:r>
+        <w:rPr>
+          <w:lang w:val="en"/>
+        </w:rPr>
+        <w:t>suboperator</w:t>
+      </w:r>
+      <w:proofErr w:type="spellEnd"/>
+      <w:r>
+        <w:rPr>
+          <w:lang w:val="en"/>
+        </w:rPr>
+        <w:t xml:space="preserve"> that is inside the state ma</w:t>
       </w:r>
       <w:r>
         <w:rPr>
@@ -2207,14 +2483,92 @@
         <w:rPr>
           <w:lang w:val="en"/>
         </w:rPr>
-        <w:t>Result is mainly shown at the end of the tab named “Zage.” In the end (scroll down to the end of the table), it lists all the Non-predefined operators that were used and show the four values</w:t>
-      </w:r>
-      <w:r>
-        <w:rPr>
-          <w:lang w:val="en"/>
-        </w:rPr>
-        <w:t xml:space="preserve"> and the D_e value (external design metric) which is currently the multiple of Num Input and Num Output summed with the multiple of FanIn and FanOut</w:t>
-      </w:r>
+        <w:t>Result is mainly shown at the end of the tab named “</w:t>
+      </w:r>
+      <w:proofErr w:type="spellStart"/>
+      <w:r>
+        <w:rPr>
+          <w:lang w:val="en"/>
+        </w:rPr>
+        <w:t>Zage</w:t>
+      </w:r>
+      <w:proofErr w:type="spellEnd"/>
+      <w:r>
+        <w:rPr>
+          <w:lang w:val="en"/>
+        </w:rPr>
+        <w:t>.” In the end (scroll down to the end of the table), it lists all the Non-predefined operators that were used and show the four values</w:t>
+      </w:r>
+      <w:r>
+        <w:rPr>
+          <w:lang w:val="en"/>
+        </w:rPr>
+        <w:t xml:space="preserve"> and the </w:t>
+      </w:r>
+      <w:proofErr w:type="spellStart"/>
+      <w:r>
+        <w:rPr>
+          <w:lang w:val="en"/>
+        </w:rPr>
+        <w:t>D_e</w:t>
+      </w:r>
+      <w:proofErr w:type="spellEnd"/>
+      <w:r>
+        <w:rPr>
+          <w:lang w:val="en"/>
+        </w:rPr>
+        <w:t xml:space="preserve"> value (external design metric) which is currently the multiple of </w:t>
+      </w:r>
+      <w:proofErr w:type="spellStart"/>
+      <w:r>
+        <w:rPr>
+          <w:lang w:val="en"/>
+        </w:rPr>
+        <w:t>Num</w:t>
+      </w:r>
+      <w:proofErr w:type="spellEnd"/>
+      <w:r>
+        <w:rPr>
+          <w:lang w:val="en"/>
+        </w:rPr>
+        <w:t xml:space="preserve"> Input and </w:t>
+      </w:r>
+      <w:proofErr w:type="spellStart"/>
+      <w:r>
+        <w:rPr>
+          <w:lang w:val="en"/>
+        </w:rPr>
+        <w:t>Num</w:t>
+      </w:r>
+      <w:proofErr w:type="spellEnd"/>
+      <w:r>
+        <w:rPr>
+          <w:lang w:val="en"/>
+        </w:rPr>
+        <w:t xml:space="preserve"> Output summed with the multiple of </w:t>
+      </w:r>
+      <w:proofErr w:type="spellStart"/>
+      <w:r>
+        <w:rPr>
+          <w:lang w:val="en"/>
+        </w:rPr>
+        <w:t>FanIn</w:t>
+      </w:r>
+      <w:proofErr w:type="spellEnd"/>
+      <w:r>
+        <w:rPr>
+          <w:lang w:val="en"/>
+        </w:rPr>
+        <w:t xml:space="preserve"> and </w:t>
+      </w:r>
+      <w:proofErr w:type="spellStart"/>
+      <w:r>
+        <w:rPr>
+          <w:lang w:val="en"/>
+        </w:rPr>
+        <w:t>FanOut</w:t>
+      </w:r>
+      <w:proofErr w:type="spellEnd"/>
       <w:r>
         <w:rPr>
           <w:lang w:val="en"/>
@@ -2516,7 +2870,21 @@
         <w:rPr>
           <w:lang w:val="en"/>
         </w:rPr>
-        <w:t xml:space="preserve">The Script tab shows the maximum nesting level and the NestLevel tab shows the level of each Non-predefined operators and states that were identified in the model.  </w:t>
+        <w:t xml:space="preserve">The Script tab shows the maximum nesting level and the </w:t>
+      </w:r>
+      <w:proofErr w:type="spellStart"/>
+      <w:r>
+        <w:rPr>
+          <w:lang w:val="en"/>
+        </w:rPr>
+        <w:t>NestLevel</w:t>
+      </w:r>
+      <w:proofErr w:type="spellEnd"/>
+      <w:r>
+        <w:rPr>
+          <w:lang w:val="en"/>
+        </w:rPr>
+        <w:t xml:space="preserve"> tab shows the level of each Non-predefined operators and states that were identified in the model.  </w:t>
       </w:r>
     </w:p>
     <w:p>
@@ -2653,13 +3021,57 @@
         <w:rPr>
           <w:lang w:val="en"/>
         </w:rPr>
-        <w:t xml:space="preserve">The Generic Type Check tool looks for usages of integer and boolean type variables in undesirable places. </w:t>
-      </w:r>
-      <w:r>
-        <w:rPr>
-          <w:lang w:val="en"/>
-        </w:rPr>
-        <w:t>Current version only goes through all operators that are used from the selected operator when running the tool. If the input variable has a type of bool or int** or uint**, it will be reported. Tool should be more sophisticated to find hints of integers used as.</w:t>
+        <w:t xml:space="preserve">The Generic Type Check tool looks for usages of integer and </w:t>
+      </w:r>
+      <w:proofErr w:type="spellStart"/>
+      <w:proofErr w:type="gramStart"/>
+      <w:r>
+        <w:rPr>
+          <w:lang w:val="en"/>
+        </w:rPr>
+        <w:t>boolean</w:t>
+      </w:r>
+      <w:proofErr w:type="spellEnd"/>
+      <w:proofErr w:type="gramEnd"/>
+      <w:r>
+        <w:rPr>
+          <w:lang w:val="en"/>
+        </w:rPr>
+        <w:t xml:space="preserve"> type variables in undesirable places. </w:t>
+      </w:r>
+      <w:r>
+        <w:rPr>
+          <w:lang w:val="en"/>
+        </w:rPr>
+        <w:t xml:space="preserve">Current version only goes through all operators that are used from the selected operator when running the tool. If the input variable has a type of bool or </w:t>
+      </w:r>
+      <w:proofErr w:type="spellStart"/>
+      <w:r>
+        <w:rPr>
+          <w:lang w:val="en"/>
+        </w:rPr>
+        <w:t>int</w:t>
+      </w:r>
+      <w:proofErr w:type="spellEnd"/>
+      <w:r>
+        <w:rPr>
+          <w:lang w:val="en"/>
+        </w:rPr>
+        <w:t xml:space="preserve">** or </w:t>
+      </w:r>
+      <w:proofErr w:type="spellStart"/>
+      <w:r>
+        <w:rPr>
+          <w:lang w:val="en"/>
+        </w:rPr>
+        <w:t>uint</w:t>
+      </w:r>
+      <w:proofErr w:type="spellEnd"/>
+      <w:r>
+        <w:rPr>
+          <w:lang w:val="en"/>
+        </w:rPr>
+        <w:t>**, it will be reported. Tool should be more sophisticated to find hints of integers used as.</w:t>
       </w:r>
     </w:p>
     <w:p>
@@ -2686,7 +3098,35 @@
         <w:rPr>
           <w:lang w:val="en"/>
         </w:rPr>
-        <w:t>Input variables will be shown in the GenericType tab in Output. Beneath the input variable, it will show the variable type. Double clicking on the variable will show the location of the variable in the GenericType tab in the Workspace.</w:t>
+        <w:t xml:space="preserve">Input variables will be shown in the </w:t>
+      </w:r>
+      <w:proofErr w:type="spellStart"/>
+      <w:r>
+        <w:rPr>
+          <w:lang w:val="en"/>
+        </w:rPr>
+        <w:t>GenericType</w:t>
+      </w:r>
+      <w:proofErr w:type="spellEnd"/>
+      <w:r>
+        <w:rPr>
+          <w:lang w:val="en"/>
+        </w:rPr>
+        <w:t xml:space="preserve"> tab in Output. Beneath the input variable, it will show the variable type. Double clicking on the variable will show the location of the variable in the </w:t>
+      </w:r>
+      <w:proofErr w:type="spellStart"/>
+      <w:r>
+        <w:rPr>
+          <w:lang w:val="en"/>
+        </w:rPr>
+        <w:t>GenericType</w:t>
+      </w:r>
+      <w:proofErr w:type="spellEnd"/>
+      <w:r>
+        <w:rPr>
+          <w:lang w:val="en"/>
+        </w:rPr>
+        <w:t xml:space="preserve"> tab in the Workspace.</w:t>
       </w:r>
     </w:p>
     <w:p>
@@ -2994,6 +3434,353 @@
     </w:p>
     <w:p>
       <w:pPr>
+        <w:pStyle w:val="Heading1"/>
+        <w:rPr>
+          <w:lang w:val="en"/>
+        </w:rPr>
+      </w:pPr>
+      <w:r>
+        <w:rPr>
+          <w:lang w:val="en"/>
+        </w:rPr>
+        <w:t>Tool: Data</w:t>
+      </w:r>
+      <w:r>
+        <w:rPr>
+          <w:lang w:val="en"/>
+        </w:rPr>
+        <w:t xml:space="preserve"> </w:t>
+      </w:r>
+      <w:r>
+        <w:rPr>
+          <w:lang w:val="en"/>
+        </w:rPr>
+        <w:t xml:space="preserve">Flow </w:t>
+      </w:r>
+    </w:p>
+    <w:p>
+      <w:pPr>
+        <w:pStyle w:val="Heading2"/>
+        <w:rPr>
+          <w:lang w:val="en"/>
+        </w:rPr>
+      </w:pPr>
+      <w:r>
+        <w:rPr>
+          <w:lang w:val="en"/>
+        </w:rPr>
+        <w:t>Development Log</w:t>
+      </w:r>
+    </w:p>
+    <w:p>
+      <w:pPr>
+        <w:rPr>
+          <w:lang w:val="en"/>
+        </w:rPr>
+      </w:pPr>
+      <w:r>
+        <w:rPr>
+          <w:lang w:val="en"/>
+        </w:rPr>
+        <w:t>(9/22/2015) =&gt; Newly added</w:t>
+      </w:r>
+    </w:p>
+    <w:p>
+      <w:pPr>
+        <w:pStyle w:val="Heading2"/>
+        <w:rPr>
+          <w:lang w:val="en"/>
+        </w:rPr>
+      </w:pPr>
+      <w:r>
+        <w:rPr>
+          <w:lang w:val="en"/>
+        </w:rPr>
+        <w:t>Background Knowledge</w:t>
+      </w:r>
+    </w:p>
+    <w:p>
+      <w:pPr>
+        <w:rPr>
+          <w:lang w:val="en"/>
+        </w:rPr>
+      </w:pPr>
+      <w:r>
+        <w:rPr>
+          <w:lang w:val="en"/>
+        </w:rPr>
+        <w:t>This tools is implemented to let users easily follow the effect of input data. When selecting a</w:t>
+      </w:r>
+      <w:r>
+        <w:rPr>
+          <w:lang w:val="en"/>
+        </w:rPr>
+        <w:t>n</w:t>
+      </w:r>
+      <w:r>
+        <w:rPr>
+          <w:lang w:val="en"/>
+        </w:rPr>
+        <w:t xml:space="preserve"> operator and running the tool, it would start with the inputs of the operator and create a rather long tree of how the data is b</w:t>
+      </w:r>
+      <w:r>
+        <w:rPr>
+          <w:lang w:val="en"/>
+        </w:rPr>
+        <w:t>roadcasted. However, the path does not only depend on the value of the input but also on the effect of the input. For example, if an input is used on the transition of a state machine, the data path would continue in the target state. If the input is used as an if-else condition, data path is split into the “then” and “else” statements. The correct term for the tool would be “data dependency.”</w:t>
+      </w:r>
+    </w:p>
+    <w:p>
+      <w:pPr>
+        <w:pStyle w:val="Heading2"/>
+        <w:rPr>
+          <w:lang w:val="en"/>
+        </w:rPr>
+      </w:pPr>
+      <w:r>
+        <w:rPr>
+          <w:lang w:val="en"/>
+        </w:rPr>
+        <w:t>Implementation Coverage</w:t>
+      </w:r>
+    </w:p>
+    <w:p>
+      <w:pPr>
+        <w:rPr>
+          <w:lang w:val="en"/>
+        </w:rPr>
+      </w:pPr>
+      <w:r>
+        <w:rPr>
+          <w:lang w:val="en"/>
+        </w:rPr>
+        <w:t xml:space="preserve">Current implementation covers most of the data paths that are possible in </w:t>
+      </w:r>
+      <w:proofErr w:type="spellStart"/>
+      <w:r>
+        <w:rPr>
+          <w:lang w:val="en"/>
+        </w:rPr>
+        <w:t>Scade</w:t>
+      </w:r>
+      <w:proofErr w:type="spellEnd"/>
+      <w:r>
+        <w:rPr>
+          <w:lang w:val="en"/>
+        </w:rPr>
+        <w:t xml:space="preserve">. Since, the tool is extensive, when running the tool it may feel like the tool is hanging but if you wait more, it is likely to finish. Identifying cyclic dependency is a main issue for creating the data path in a tree based manner. There was a couple of ways to identify possible existence of </w:t>
+      </w:r>
+      <w:r>
+        <w:rPr>
+          <w:lang w:val="en"/>
+        </w:rPr>
+        <w:t>cycles. The ones we used to stop the data path were the usage of the PREVIOUS and FOLLWED BY operators and the LAST variable component. When they are identified to be called more than once for the same input in the same locati</w:t>
+      </w:r>
+      <w:r>
+        <w:rPr>
+          <w:lang w:val="en"/>
+        </w:rPr>
+        <w:t>on, the data path is cut short</w:t>
+      </w:r>
+      <w:r>
+        <w:rPr>
+          <w:lang w:val="en"/>
+        </w:rPr>
+        <w:t xml:space="preserve">. Each data path continues until it identifies a cycle condition or until </w:t>
+      </w:r>
+      <w:r>
+        <w:rPr>
+          <w:lang w:val="en"/>
+        </w:rPr>
+        <w:t xml:space="preserve">it </w:t>
+      </w:r>
+      <w:r>
+        <w:rPr>
+          <w:lang w:val="en"/>
+        </w:rPr>
+        <w:t xml:space="preserve">reaches an output (especially the output of the operator that was selected to run the analysis). </w:t>
+      </w:r>
+      <w:r>
+        <w:rPr>
+          <w:lang w:val="en"/>
+        </w:rPr>
+        <w:t>Currently we do not create data paths for constants, which could be useful in the future.</w:t>
+      </w:r>
+    </w:p>
+    <w:p>
+      <w:pPr>
+        <w:rPr>
+          <w:lang w:val="en"/>
+        </w:rPr>
+      </w:pPr>
+    </w:p>
+    <w:p>
+      <w:pPr>
+        <w:pStyle w:val="Heading2"/>
+        <w:rPr>
+          <w:lang w:val="en"/>
+        </w:rPr>
+      </w:pPr>
+      <w:r>
+        <w:rPr>
+          <w:lang w:val="en"/>
+        </w:rPr>
+        <w:lastRenderedPageBreak/>
+        <w:t>Result Interpretation</w:t>
+      </w:r>
+    </w:p>
+    <w:p>
+      <w:pPr>
+        <w:rPr>
+          <w:lang w:val="en"/>
+        </w:rPr>
+      </w:pPr>
+      <w:r>
+        <w:rPr>
+          <w:lang w:val="en"/>
+        </w:rPr>
+        <w:t xml:space="preserve">Result is mainly shown </w:t>
+      </w:r>
+      <w:r>
+        <w:rPr>
+          <w:lang w:val="en"/>
+        </w:rPr>
+        <w:t>in the tabs named “</w:t>
+      </w:r>
+      <w:proofErr w:type="spellStart"/>
+      <w:r>
+        <w:rPr>
+          <w:lang w:val="en"/>
+        </w:rPr>
+        <w:t>DataFlow</w:t>
+      </w:r>
+      <w:proofErr w:type="spellEnd"/>
+      <w:r>
+        <w:rPr>
+          <w:lang w:val="en"/>
+        </w:rPr>
+        <w:t>.” From the tab in the Output, you will see a list of all the operators that was called for each input and later which output that it has reached, unless it was terminated by the cycle condition. By cl</w:t>
+      </w:r>
+      <w:r>
+        <w:rPr>
+          <w:lang w:val="en"/>
+        </w:rPr>
+        <w:t>icking on one of the outputs or</w:t>
+      </w:r>
+      <w:r>
+        <w:rPr>
+          <w:lang w:val="en"/>
+        </w:rPr>
+        <w:t xml:space="preserve"> terminating points, you can e</w:t>
+      </w:r>
+      <w:r>
+        <w:rPr>
+          <w:lang w:val="en"/>
+        </w:rPr>
+        <w:t>asily extend the tree to show the whole path. We have not added any numerical values to the paths yet.</w:t>
+      </w:r>
+      <w:bookmarkStart w:id="1" w:name="_GoBack"/>
+      <w:bookmarkEnd w:id="1"/>
+    </w:p>
+    <w:p>
+      <w:pPr>
+        <w:rPr>
+          <w:noProof/>
+          <w:lang w:eastAsia="ko-KR"/>
+        </w:rPr>
+      </w:pPr>
+      <w:r>
+        <w:rPr>
+          <w:noProof/>
+          <w:lang w:eastAsia="ko-KR"/>
+        </w:rPr>
+        <w:drawing>
+          <wp:inline distT="0" distB="0" distL="0" distR="0" wp14:anchorId="2630CA47" wp14:editId="6D3ED90F">
+            <wp:extent cx="4933950" cy="2674250"/>
+            <wp:effectExtent l="0" t="0" r="0" b="0"/>
+            <wp:docPr id="37" name="Picture 37"/>
+            <wp:cNvGraphicFramePr>
+              <a:graphicFrameLocks xmlns:a="http://schemas.openxmlformats.org/drawingml/2006/main" noChangeAspect="1"/>
+            </wp:cNvGraphicFramePr>
+            <a:graphic xmlns:a="http://schemas.openxmlformats.org/drawingml/2006/main">
+              <a:graphicData uri="http://schemas.openxmlformats.org/drawingml/2006/picture">
+                <pic:pic xmlns:pic="http://schemas.openxmlformats.org/drawingml/2006/picture">
+                  <pic:nvPicPr>
+                    <pic:cNvPr id="1" name=""/>
+                    <pic:cNvPicPr/>
+                  </pic:nvPicPr>
+                  <pic:blipFill>
+                    <a:blip r:embed="rId37"/>
+                    <a:stretch>
+                      <a:fillRect/>
+                    </a:stretch>
+                  </pic:blipFill>
+                  <pic:spPr>
+                    <a:xfrm>
+                      <a:off x="0" y="0"/>
+                      <a:ext cx="4944043" cy="2679721"/>
+                    </a:xfrm>
+                    <a:prstGeom prst="rect">
+                      <a:avLst/>
+                    </a:prstGeom>
+                  </pic:spPr>
+                </pic:pic>
+              </a:graphicData>
+            </a:graphic>
+          </wp:inline>
+        </w:drawing>
+      </w:r>
+    </w:p>
+    <w:p>
+      <w:pPr>
+        <w:rPr>
+          <w:lang w:val="en"/>
+        </w:rPr>
+      </w:pPr>
+      <w:r>
+        <w:rPr>
+          <w:noProof/>
+          <w:lang w:eastAsia="ko-KR"/>
+        </w:rPr>
+        <w:drawing>
+          <wp:inline distT="0" distB="0" distL="0" distR="0" wp14:anchorId="272A3AA7" wp14:editId="64E503E8">
+            <wp:extent cx="5362575" cy="4076932"/>
+            <wp:effectExtent l="0" t="0" r="0" b="0"/>
+            <wp:docPr id="36" name="Picture 36"/>
+            <wp:cNvGraphicFramePr>
+              <a:graphicFrameLocks xmlns:a="http://schemas.openxmlformats.org/drawingml/2006/main" noChangeAspect="1"/>
+            </wp:cNvGraphicFramePr>
+            <a:graphic xmlns:a="http://schemas.openxmlformats.org/drawingml/2006/main">
+              <a:graphicData uri="http://schemas.openxmlformats.org/drawingml/2006/picture">
+                <pic:pic xmlns:pic="http://schemas.openxmlformats.org/drawingml/2006/picture">
+                  <pic:nvPicPr>
+                    <pic:cNvPr id="1" name=""/>
+                    <pic:cNvPicPr/>
+                  </pic:nvPicPr>
+                  <pic:blipFill>
+                    <a:blip r:embed="rId38"/>
+                    <a:stretch>
+                      <a:fillRect/>
+                    </a:stretch>
+                  </pic:blipFill>
+                  <pic:spPr>
+                    <a:xfrm>
+                      <a:off x="0" y="0"/>
+                      <a:ext cx="5376860" cy="4087793"/>
+                    </a:xfrm>
+                    <a:prstGeom prst="rect">
+                      <a:avLst/>
+                    </a:prstGeom>
+                  </pic:spPr>
+                </pic:pic>
+              </a:graphicData>
+            </a:graphic>
+          </wp:inline>
+        </w:drawing>
+      </w:r>
+    </w:p>
+    <w:p>
+      <w:pPr>
         <w:rPr>
           <w:rFonts w:asciiTheme="majorHAnsi" w:eastAsiaTheme="majorEastAsia" w:hAnsiTheme="majorHAnsi" w:cstheme="majorBidi"/>
           <w:b/>
@@ -3004,12 +3791,6 @@
           <w:lang w:val="en"/>
         </w:rPr>
       </w:pPr>
-      <w:r>
-        <w:rPr>
-          <w:lang w:val="en"/>
-        </w:rPr>
-        <w:br w:type="page"/>
-      </w:r>
     </w:p>
     <w:p>
       <w:r>
@@ -3018,7 +3799,6 @@
           <w:sz w:val="20"/>
           <w:szCs w:val="20"/>
         </w:rPr>
-        <w:lastRenderedPageBreak/>
         <w:t>Copyright 2015 Carnegie Mellon University</w:t>
       </w:r>
       <w:r>
@@ -3036,24 +3816,24 @@
           <w:szCs w:val="20"/>
         </w:rPr>
         <w:br/>
-        <w:t>This material is based upon work funded and supported by the Department of Defense under Contract No. FA8721-05-C-0003 with Carnegie Mellon University for the operation of the Software Engineering Institute, a federally funded research and development center.</w:t>
-      </w:r>
+      </w:r>
+      <w:proofErr w:type="gramStart"/>
       <w:r>
         <w:rPr>
           <w:rFonts w:ascii="Times New Roman" w:hAnsi="Times New Roman" w:cs="Times New Roman"/>
           <w:sz w:val="20"/>
           <w:szCs w:val="20"/>
         </w:rPr>
-        <w:br/>
-      </w:r>
+        <w:t>This</w:t>
+      </w:r>
+      <w:proofErr w:type="gramEnd"/>
       <w:r>
         <w:rPr>
           <w:rFonts w:ascii="Times New Roman" w:hAnsi="Times New Roman" w:cs="Times New Roman"/>
           <w:sz w:val="20"/>
           <w:szCs w:val="20"/>
         </w:rPr>
-        <w:br/>
-        <w:t>Any opinions, findings and conclusions or recommendations expressed in this material are those of the author(s) and do not necessarily reflect the views of the United States Department of Defense.</w:t>
+        <w:t xml:space="preserve"> material is based upon work funded and supported by the Department of Defense under Contract No. FA8721-05-C-0003 with Carnegie Mellon University for the operation of the Software Engineering Institute, a federally funded research and development center.</w:t>
       </w:r>
       <w:r>
         <w:rPr>
@@ -3070,7 +3850,7 @@
           <w:szCs w:val="20"/>
         </w:rPr>
         <w:br/>
-        <w:t>References herein to any specific commercial product, process, or service by trade name, trade mark, manufacturer, or otherwise, does not necessarily constitute or imply its endorsement, recommendation, or favoring by Carnegie Mellon University or its Software Engineering Institute.</w:t>
+        <w:t>Any opinions, findings and conclusions or recommendations expressed in this material are those of the author(s) and do not necessarily reflect the views of the United States Department of Defense.</w:t>
       </w:r>
       <w:r>
         <w:rPr>
@@ -3087,7 +3867,7 @@
           <w:szCs w:val="20"/>
         </w:rPr>
         <w:br/>
-        <w:t>This report was prepared for the</w:t>
+        <w:t>References herein to any specific commercial product, process, or service by trade name, trade mark, manufacturer, or otherwise, does not necessarily constitute or imply its endorsement, recommendation, or favoring by Carnegie Mellon University or its Software Engineering Institute.</w:t>
       </w:r>
       <w:r>
         <w:rPr>
@@ -3096,7 +3876,6 @@
           <w:szCs w:val="20"/>
         </w:rPr>
         <w:br/>
-        <w:t>SEI Administrative Agent</w:t>
       </w:r>
       <w:r>
         <w:rPr>
@@ -3105,7 +3884,7 @@
           <w:szCs w:val="20"/>
         </w:rPr>
         <w:br/>
-        <w:t>AFLCMC/PZM</w:t>
+        <w:t>This report was prepared for the</w:t>
       </w:r>
       <w:r>
         <w:rPr>
@@ -3114,7 +3893,7 @@
           <w:szCs w:val="20"/>
         </w:rPr>
         <w:br/>
-        <w:t>20 Schilling Circle, Bldg 1305, 3rd floor</w:t>
+        <w:t>SEI Administrative Agent</w:t>
       </w:r>
       <w:r>
         <w:rPr>
@@ -3123,7 +3902,60 @@
           <w:szCs w:val="20"/>
         </w:rPr>
         <w:br/>
-        <w:t>Hanscom AFB, MA 01731-2125</w:t>
+        <w:t>AFLCMC/PZM</w:t>
+      </w:r>
+      <w:r>
+        <w:rPr>
+          <w:rFonts w:ascii="Times New Roman" w:hAnsi="Times New Roman" w:cs="Times New Roman"/>
+          <w:sz w:val="20"/>
+          <w:szCs w:val="20"/>
+        </w:rPr>
+        <w:br/>
+        <w:t xml:space="preserve">20 Schilling Circle, </w:t>
+      </w:r>
+      <w:proofErr w:type="spellStart"/>
+      <w:r>
+        <w:rPr>
+          <w:rFonts w:ascii="Times New Roman" w:hAnsi="Times New Roman" w:cs="Times New Roman"/>
+          <w:sz w:val="20"/>
+          <w:szCs w:val="20"/>
+        </w:rPr>
+        <w:t>Bldg</w:t>
+      </w:r>
+      <w:proofErr w:type="spellEnd"/>
+      <w:r>
+        <w:rPr>
+          <w:rFonts w:ascii="Times New Roman" w:hAnsi="Times New Roman" w:cs="Times New Roman"/>
+          <w:sz w:val="20"/>
+          <w:szCs w:val="20"/>
+        </w:rPr>
+        <w:t xml:space="preserve"> 1305, 3rd floor</w:t>
+      </w:r>
+      <w:r>
+        <w:rPr>
+          <w:rFonts w:ascii="Times New Roman" w:hAnsi="Times New Roman" w:cs="Times New Roman"/>
+          <w:sz w:val="20"/>
+          <w:szCs w:val="20"/>
+        </w:rPr>
+        <w:br/>
+      </w:r>
+      <w:proofErr w:type="spellStart"/>
+      <w:r>
+        <w:rPr>
+          <w:rFonts w:ascii="Times New Roman" w:hAnsi="Times New Roman" w:cs="Times New Roman"/>
+          <w:sz w:val="20"/>
+          <w:szCs w:val="20"/>
+        </w:rPr>
+        <w:t>Hanscom</w:t>
+      </w:r>
+      <w:proofErr w:type="spellEnd"/>
+      <w:r>
+        <w:rPr>
+          <w:rFonts w:ascii="Times New Roman" w:hAnsi="Times New Roman" w:cs="Times New Roman"/>
+          <w:sz w:val="20"/>
+          <w:szCs w:val="20"/>
+        </w:rPr>
+        <w:t xml:space="preserve"> AFB, MA 01731-2125</w:t>
       </w:r>
       <w:r>
         <w:rPr>
@@ -3280,7 +4112,7 @@
       </w:pPr>
     </w:p>
     <w:sectPr>
-      <w:footerReference w:type="default" r:id="rId37"/>
+      <w:footerReference w:type="default" r:id="rId39"/>
       <w:pgSz w:w="12240" w:h="15840"/>
       <w:pgMar w:top="1440" w:right="1440" w:bottom="1440" w:left="1440" w:header="720" w:footer="720" w:gutter="0"/>
       <w:cols w:space="720"/>

</xml_diff>